<commit_message>
MDdot Mk1.4: Add modules possibilities, add Images module, refactor abstract node to remove templating cache, Fix bug if md contains jinja2 key-like string.
</commit_message>
<xml_diff>
--- a/examples/project.docx
+++ b/examples/project.docx
@@ -13,8 +13,6 @@
           <w:lang w:val="en-GB"/>
         </w:rPr>
       </w:pPr>
-      <w:bookmarkStart w:id="0" w:name="_GoBack"/>
-      <w:bookmarkEnd w:id="0"/>
       <w:r>
         <w:rPr>
           <w:rFonts w:asciiTheme="majorHAnsi" w:hAnsiTheme="majorHAnsi" w:cstheme="majorHAnsi"/>
@@ -125,9 +123,8 @@
           <w:u w:val="single"/>
           <w:lang w:val="en-GB"/>
         </w:rPr>
-        <w:t>{</w:t>
-      </w:r>
-      <w:proofErr w:type="gramStart"/>
+        <w:t xml:space="preserve">{{ </w:t>
+      </w:r>
       <w:r>
         <w:rPr>
           <w:b/>
@@ -136,9 +133,8 @@
           <w:u w:val="single"/>
           <w:lang w:val="en-GB"/>
         </w:rPr>
-        <w:t xml:space="preserve">{ </w:t>
-      </w:r>
-      <w:proofErr w:type="spellStart"/>
+        <w:t>letter</w:t>
+      </w:r>
       <w:r>
         <w:rPr>
           <w:b/>
@@ -147,7 +143,7 @@
           <w:u w:val="single"/>
           <w:lang w:val="en-GB"/>
         </w:rPr>
-        <w:t>letter</w:t>
+        <w:t>.</w:t>
       </w:r>
       <w:r>
         <w:rPr>
@@ -157,29 +153,7 @@
           <w:u w:val="single"/>
           <w:lang w:val="en-GB"/>
         </w:rPr>
-        <w:t>.</w:t>
-      </w:r>
-      <w:r>
-        <w:rPr>
-          <w:b/>
-          <w:sz w:val="40"/>
-          <w:szCs w:val="40"/>
-          <w:u w:val="single"/>
-          <w:lang w:val="en-GB"/>
-        </w:rPr>
-        <w:t>properties.client</w:t>
-      </w:r>
-      <w:proofErr w:type="spellEnd"/>
-      <w:proofErr w:type="gramEnd"/>
-      <w:r>
-        <w:rPr>
-          <w:b/>
-          <w:sz w:val="40"/>
-          <w:szCs w:val="40"/>
-          <w:u w:val="single"/>
-          <w:lang w:val="en-GB"/>
-        </w:rPr>
-        <w:t xml:space="preserve"> }}</w:t>
+        <w:t>properties.client }}</w:t>
       </w:r>
     </w:p>
     <w:p>
@@ -198,6 +172,8 @@
           <w:lang w:val="en-GB"/>
         </w:rPr>
       </w:pPr>
+      <w:bookmarkStart w:id="0" w:name="_GoBack"/>
+      <w:bookmarkEnd w:id="0"/>
     </w:p>
     <w:p>
       <w:pPr>
@@ -246,14 +222,7 @@
         <w:rPr>
           <w:lang w:val="en-GB"/>
         </w:rPr>
-        <w:t>{</w:t>
-      </w:r>
-      <w:proofErr w:type="gramStart"/>
-      <w:r>
-        <w:rPr>
-          <w:lang w:val="en-GB"/>
-        </w:rPr>
-        <w:t xml:space="preserve">{ </w:t>
+        <w:t xml:space="preserve">{{ </w:t>
       </w:r>
       <w:r>
         <w:rPr>
@@ -279,7 +248,6 @@
         </w:rPr>
         <w:t>xml</w:t>
       </w:r>
-      <w:proofErr w:type="gramEnd"/>
       <w:r>
         <w:rPr>
           <w:lang w:val="en-GB"/>
@@ -320,7 +288,6 @@
         </w:rPr>
         <w:t xml:space="preserve">{% set table = </w:t>
       </w:r>
-      <w:proofErr w:type="spellStart"/>
       <w:r>
         <w:rPr>
           <w:lang w:val="en-GB"/>
@@ -331,14 +298,7 @@
         <w:rPr>
           <w:lang w:val="en-GB"/>
         </w:rPr>
-        <w:t>.contacts.table</w:t>
-      </w:r>
-      <w:proofErr w:type="spellEnd"/>
-      <w:r>
-        <w:rPr>
-          <w:lang w:val="en-GB"/>
-        </w:rPr>
-        <w:t xml:space="preserve"> </w:t>
+        <w:t xml:space="preserve">.contacts.table </w:t>
       </w:r>
       <w:r>
         <w:rPr>
@@ -379,40 +339,22 @@
                 <w:b w:val="0"/>
                 <w:lang w:val="en-GB"/>
               </w:rPr>
-              <w:t>{%</w:t>
-            </w:r>
-            <w:proofErr w:type="spellStart"/>
+              <w:t xml:space="preserve">{%tc for col in </w:t>
+            </w:r>
             <w:r>
               <w:rPr>
                 <w:b w:val="0"/>
                 <w:lang w:val="en-GB"/>
               </w:rPr>
-              <w:t>tc</w:t>
-            </w:r>
-            <w:proofErr w:type="spellEnd"/>
+              <w:t>table</w:t>
+            </w:r>
             <w:r>
               <w:rPr>
                 <w:b w:val="0"/>
                 <w:lang w:val="en-GB"/>
               </w:rPr>
-              <w:t xml:space="preserve"> for col in </w:t>
-            </w:r>
-            <w:proofErr w:type="spellStart"/>
-            <w:r>
-              <w:rPr>
-                <w:b w:val="0"/>
-                <w:lang w:val="en-GB"/>
-              </w:rPr>
-              <w:t>table</w:t>
-            </w:r>
-            <w:r>
-              <w:rPr>
-                <w:b w:val="0"/>
-                <w:lang w:val="en-GB"/>
-              </w:rPr>
               <w:t>.headers</w:t>
             </w:r>
-            <w:proofErr w:type="spellEnd"/>
             <w:r>
               <w:rPr>
                 <w:b w:val="0"/>
@@ -472,39 +414,7 @@
                 <w:b w:val="0"/>
                 <w:lang w:val="en-GB"/>
               </w:rPr>
-              <w:t>{%</w:t>
-            </w:r>
-            <w:proofErr w:type="spellStart"/>
-            <w:r>
-              <w:rPr>
-                <w:b w:val="0"/>
-                <w:lang w:val="en-GB"/>
-              </w:rPr>
-              <w:t>tc</w:t>
-            </w:r>
-            <w:proofErr w:type="spellEnd"/>
-            <w:r>
-              <w:rPr>
-                <w:b w:val="0"/>
-                <w:lang w:val="en-GB"/>
-              </w:rPr>
-              <w:t xml:space="preserve"> </w:t>
-            </w:r>
-            <w:proofErr w:type="spellStart"/>
-            <w:r>
-              <w:rPr>
-                <w:b w:val="0"/>
-                <w:lang w:val="en-GB"/>
-              </w:rPr>
-              <w:t>endfor</w:t>
-            </w:r>
-            <w:proofErr w:type="spellEnd"/>
-            <w:r>
-              <w:rPr>
-                <w:b w:val="0"/>
-                <w:lang w:val="en-GB"/>
-              </w:rPr>
-              <w:t xml:space="preserve"> %}</w:t>
+              <w:t>{%tc endfor %}</w:t>
             </w:r>
           </w:p>
         </w:tc>
@@ -530,21 +440,7 @@
               <w:rPr>
                 <w:lang w:val="en-GB"/>
               </w:rPr>
-              <w:t>{%</w:t>
-            </w:r>
-            <w:proofErr w:type="spellStart"/>
-            <w:r>
-              <w:rPr>
-                <w:lang w:val="en-GB"/>
-              </w:rPr>
-              <w:t>tr</w:t>
-            </w:r>
-            <w:proofErr w:type="spellEnd"/>
-            <w:r>
-              <w:rPr>
-                <w:lang w:val="en-GB"/>
-              </w:rPr>
-              <w:t xml:space="preserve"> for row</w:t>
+              <w:t>{%tr for row</w:t>
             </w:r>
             <w:r>
               <w:rPr>
@@ -558,7 +454,6 @@
               </w:rPr>
               <w:t xml:space="preserve"> </w:t>
             </w:r>
-            <w:proofErr w:type="spellStart"/>
             <w:r>
               <w:rPr>
                 <w:lang w:val="en-GB"/>
@@ -577,7 +472,6 @@
               </w:rPr>
               <w:t>data</w:t>
             </w:r>
-            <w:proofErr w:type="spellEnd"/>
             <w:r>
               <w:rPr>
                 <w:lang w:val="en-GB"/>
@@ -610,21 +504,7 @@
               <w:rPr>
                 <w:lang w:val="en-GB"/>
               </w:rPr>
-              <w:t>{%</w:t>
-            </w:r>
-            <w:proofErr w:type="spellStart"/>
-            <w:r>
-              <w:rPr>
-                <w:lang w:val="en-GB"/>
-              </w:rPr>
-              <w:t>tc</w:t>
-            </w:r>
-            <w:proofErr w:type="spellEnd"/>
-            <w:r>
-              <w:rPr>
-                <w:lang w:val="en-GB"/>
-              </w:rPr>
-              <w:t xml:space="preserve"> for c</w:t>
+              <w:t>{%tc for c</w:t>
             </w:r>
             <w:r>
               <w:rPr>
@@ -698,35 +578,7 @@
               <w:rPr>
                 <w:lang w:val="en-GB"/>
               </w:rPr>
-              <w:t>{%</w:t>
-            </w:r>
-            <w:proofErr w:type="spellStart"/>
-            <w:r>
-              <w:rPr>
-                <w:lang w:val="en-GB"/>
-              </w:rPr>
-              <w:t>tc</w:t>
-            </w:r>
-            <w:proofErr w:type="spellEnd"/>
-            <w:r>
-              <w:rPr>
-                <w:lang w:val="en-GB"/>
-              </w:rPr>
-              <w:t xml:space="preserve"> </w:t>
-            </w:r>
-            <w:proofErr w:type="spellStart"/>
-            <w:r>
-              <w:rPr>
-                <w:lang w:val="en-GB"/>
-              </w:rPr>
-              <w:t>endfor</w:t>
-            </w:r>
-            <w:proofErr w:type="spellEnd"/>
-            <w:r>
-              <w:rPr>
-                <w:lang w:val="en-GB"/>
-              </w:rPr>
-              <w:t xml:space="preserve"> %}</w:t>
+              <w:t>{%tc endfor %}</w:t>
             </w:r>
           </w:p>
         </w:tc>
@@ -752,28 +604,7 @@
               <w:rPr>
                 <w:lang w:val="en-GB"/>
               </w:rPr>
-              <w:t>{%</w:t>
-            </w:r>
-            <w:proofErr w:type="spellStart"/>
-            <w:r>
-              <w:rPr>
-                <w:lang w:val="en-GB"/>
-              </w:rPr>
-              <w:t>tr</w:t>
-            </w:r>
-            <w:proofErr w:type="spellEnd"/>
-            <w:r>
-              <w:rPr>
-                <w:lang w:val="en-GB"/>
-              </w:rPr>
-              <w:t xml:space="preserve"> </w:t>
-            </w:r>
-            <w:proofErr w:type="spellStart"/>
-            <w:r>
-              <w:rPr>
-                <w:lang w:val="en-GB"/>
-              </w:rPr>
-              <w:t>end</w:t>
+              <w:t>{%tr end</w:t>
             </w:r>
             <w:r>
               <w:rPr>
@@ -781,7 +612,6 @@
               </w:rPr>
               <w:t>for</w:t>
             </w:r>
-            <w:proofErr w:type="spellEnd"/>
             <w:r>
               <w:rPr>
                 <w:lang w:val="en-GB"/>
@@ -837,7 +667,6 @@
         </w:rPr>
         <w:t xml:space="preserve"> in </w:t>
       </w:r>
-      <w:proofErr w:type="spellStart"/>
       <w:r>
         <w:rPr>
           <w:lang w:val="en-GB"/>
@@ -868,7 +697,6 @@
         </w:rPr>
         <w:t>.tables</w:t>
       </w:r>
-      <w:proofErr w:type="spellEnd"/>
       <w:r>
         <w:rPr>
           <w:lang w:val="en-GB"/>
@@ -914,46 +742,21 @@
                 <w:b w:val="0"/>
                 <w:lang w:val="en-GB"/>
               </w:rPr>
-              <w:t>{%</w:t>
-            </w:r>
-            <w:proofErr w:type="spellStart"/>
+              <w:t xml:space="preserve">{%tc for col in </w:t>
+            </w:r>
             <w:r>
               <w:rPr>
                 <w:b w:val="0"/>
                 <w:lang w:val="en-GB"/>
               </w:rPr>
-              <w:t>tc</w:t>
-            </w:r>
-            <w:proofErr w:type="spellEnd"/>
+              <w:t>table</w:t>
+            </w:r>
             <w:r>
               <w:rPr>
                 <w:b w:val="0"/>
                 <w:lang w:val="en-GB"/>
               </w:rPr>
-              <w:t xml:space="preserve"> for col in </w:t>
-            </w:r>
-            <w:proofErr w:type="spellStart"/>
-            <w:r>
-              <w:rPr>
-                <w:b w:val="0"/>
-                <w:lang w:val="en-GB"/>
-              </w:rPr>
-              <w:t>table</w:t>
-            </w:r>
-            <w:r>
-              <w:rPr>
-                <w:b w:val="0"/>
-                <w:lang w:val="en-GB"/>
-              </w:rPr>
-              <w:t>.headers</w:t>
-            </w:r>
-            <w:proofErr w:type="spellEnd"/>
-            <w:r>
-              <w:rPr>
-                <w:b w:val="0"/>
-                <w:lang w:val="en-GB"/>
-              </w:rPr>
-              <w:t xml:space="preserve"> %}</w:t>
+              <w:t>.headers %}</w:t>
             </w:r>
           </w:p>
         </w:tc>
@@ -1006,39 +809,7 @@
                 <w:b w:val="0"/>
                 <w:lang w:val="en-GB"/>
               </w:rPr>
-              <w:t>{%</w:t>
-            </w:r>
-            <w:proofErr w:type="spellStart"/>
-            <w:r>
-              <w:rPr>
-                <w:b w:val="0"/>
-                <w:lang w:val="en-GB"/>
-              </w:rPr>
-              <w:t>tc</w:t>
-            </w:r>
-            <w:proofErr w:type="spellEnd"/>
-            <w:r>
-              <w:rPr>
-                <w:b w:val="0"/>
-                <w:lang w:val="en-GB"/>
-              </w:rPr>
-              <w:t xml:space="preserve"> </w:t>
-            </w:r>
-            <w:proofErr w:type="spellStart"/>
-            <w:r>
-              <w:rPr>
-                <w:b w:val="0"/>
-                <w:lang w:val="en-GB"/>
-              </w:rPr>
-              <w:t>endfor</w:t>
-            </w:r>
-            <w:proofErr w:type="spellEnd"/>
-            <w:r>
-              <w:rPr>
-                <w:b w:val="0"/>
-                <w:lang w:val="en-GB"/>
-              </w:rPr>
-              <w:t xml:space="preserve"> %}</w:t>
+              <w:t>{%tc endfor %}</w:t>
             </w:r>
           </w:p>
         </w:tc>
@@ -1065,53 +836,28 @@
                 <w:b w:val="0"/>
                 <w:lang w:val="en-GB"/>
               </w:rPr>
-              <w:t>{%</w:t>
-            </w:r>
-            <w:proofErr w:type="spellStart"/>
+              <w:t>{%tr for row</w:t>
+            </w:r>
             <w:r>
               <w:rPr>
                 <w:b w:val="0"/>
                 <w:lang w:val="en-GB"/>
               </w:rPr>
-              <w:t>tr</w:t>
-            </w:r>
-            <w:proofErr w:type="spellEnd"/>
+              <w:t xml:space="preserve"> in </w:t>
+            </w:r>
             <w:r>
               <w:rPr>
                 <w:b w:val="0"/>
                 <w:lang w:val="en-GB"/>
               </w:rPr>
-              <w:t xml:space="preserve"> for row</w:t>
+              <w:t>table</w:t>
             </w:r>
             <w:r>
               <w:rPr>
                 <w:b w:val="0"/>
                 <w:lang w:val="en-GB"/>
               </w:rPr>
-              <w:t xml:space="preserve"> in </w:t>
-            </w:r>
-            <w:proofErr w:type="spellStart"/>
-            <w:r>
-              <w:rPr>
-                <w:b w:val="0"/>
-                <w:lang w:val="en-GB"/>
-              </w:rPr>
-              <w:t>table</w:t>
-            </w:r>
-            <w:r>
-              <w:rPr>
-                <w:b w:val="0"/>
-                <w:lang w:val="en-GB"/>
-              </w:rPr>
-              <w:t>.data</w:t>
-            </w:r>
-            <w:proofErr w:type="spellEnd"/>
-            <w:r>
-              <w:rPr>
-                <w:b w:val="0"/>
-                <w:lang w:val="en-GB"/>
-              </w:rPr>
-              <w:t xml:space="preserve"> %}</w:t>
+              <w:t>.data %}</w:t>
             </w:r>
           </w:p>
         </w:tc>
@@ -1134,23 +880,7 @@
                 <w:b w:val="0"/>
                 <w:lang w:val="en-GB"/>
               </w:rPr>
-              <w:t>{%</w:t>
-            </w:r>
-            <w:proofErr w:type="spellStart"/>
-            <w:r>
-              <w:rPr>
-                <w:b w:val="0"/>
-                <w:lang w:val="en-GB"/>
-              </w:rPr>
-              <w:t>tc</w:t>
-            </w:r>
-            <w:proofErr w:type="spellEnd"/>
-            <w:r>
-              <w:rPr>
-                <w:b w:val="0"/>
-                <w:lang w:val="en-GB"/>
-              </w:rPr>
-              <w:t xml:space="preserve"> for col in row %}</w:t>
+              <w:t>{%tc for col in row %}</w:t>
             </w:r>
           </w:p>
         </w:tc>
@@ -1176,23 +906,7 @@
               <w:cnfStyle w:val="000000000000" w:firstRow="0" w:lastRow="0" w:firstColumn="0" w:lastColumn="0" w:oddVBand="0" w:evenVBand="0" w:oddHBand="0" w:evenHBand="0" w:firstRowFirstColumn="0" w:firstRowLastColumn="0" w:lastRowFirstColumn="0" w:lastRowLastColumn="0"/>
             </w:pPr>
             <w:r>
-              <w:t>{%</w:t>
-            </w:r>
-            <w:proofErr w:type="spellStart"/>
-            <w:r>
-              <w:t>tc</w:t>
-            </w:r>
-            <w:proofErr w:type="spellEnd"/>
-            <w:r>
-              <w:t xml:space="preserve"> </w:t>
-            </w:r>
-            <w:proofErr w:type="spellStart"/>
-            <w:r>
-              <w:t>endfor</w:t>
-            </w:r>
-            <w:proofErr w:type="spellEnd"/>
-            <w:r>
-              <w:t xml:space="preserve"> %}</w:t>
+              <w:t>{%tc endfor %}</w:t>
             </w:r>
           </w:p>
         </w:tc>
@@ -1217,21 +931,7 @@
               <w:rPr>
                 <w:b w:val="0"/>
               </w:rPr>
-              <w:t xml:space="preserve">{%tr </w:t>
-            </w:r>
-            <w:proofErr w:type="spellStart"/>
-            <w:r>
-              <w:rPr>
-                <w:b w:val="0"/>
-              </w:rPr>
-              <w:t>endfor</w:t>
-            </w:r>
-            <w:proofErr w:type="spellEnd"/>
-            <w:r>
-              <w:rPr>
-                <w:b w:val="0"/>
-              </w:rPr>
-              <w:t xml:space="preserve"> %}</w:t>
+              <w:t>{%tr endfor %}</w:t>
             </w:r>
           </w:p>
         </w:tc>
@@ -1239,18 +939,10 @@
     </w:tbl>
     <w:p>
       <w:r>
-        <w:t xml:space="preserve">{% </w:t>
-      </w:r>
-      <w:proofErr w:type="spellStart"/>
-      <w:r>
-        <w:t>end</w:t>
-      </w:r>
-      <w:r>
-        <w:t>for</w:t>
-      </w:r>
-      <w:proofErr w:type="spellEnd"/>
-      <w:r>
-        <w:t xml:space="preserve"> %}</w:t>
+        <w:t>{% end</w:t>
+      </w:r>
+      <w:r>
+        <w:t>for %}</w:t>
       </w:r>
     </w:p>
     <w:p>
@@ -1278,14 +970,7 @@
         <w:rPr>
           <w:lang w:val="en-GB"/>
         </w:rPr>
-        <w:t>{</w:t>
-      </w:r>
-      <w:proofErr w:type="gramStart"/>
-      <w:r>
-        <w:rPr>
-          <w:lang w:val="en-GB"/>
-        </w:rPr>
-        <w:t xml:space="preserve">{ </w:t>
+        <w:t xml:space="preserve">{{ </w:t>
       </w:r>
       <w:r>
         <w:rPr>
@@ -1315,14 +1000,7 @@
         <w:rPr>
           <w:lang w:val="en-GB"/>
         </w:rPr>
-        <w:t>.xml</w:t>
-      </w:r>
-      <w:proofErr w:type="gramEnd"/>
-      <w:r>
-        <w:rPr>
-          <w:lang w:val="en-GB"/>
-        </w:rPr>
-        <w:t xml:space="preserve"> }}</w:t>
+        <w:t>.xml }}</w:t>
       </w:r>
     </w:p>
     <w:p>
@@ -1344,14 +1022,12 @@
           <w:lang w:val="fr-FR"/>
         </w:rPr>
       </w:pPr>
-      <w:proofErr w:type="spellStart"/>
       <w:r>
         <w:rPr>
           <w:lang w:val="fr-FR"/>
         </w:rPr>
         <w:t>Synthesis</w:t>
       </w:r>
-      <w:proofErr w:type="spellEnd"/>
     </w:p>
     <w:p/>
     <w:p>
@@ -1364,14 +1040,7 @@
         <w:rPr>
           <w:lang w:val="en-GB"/>
         </w:rPr>
-        <w:t>{</w:t>
-      </w:r>
-      <w:proofErr w:type="gramStart"/>
-      <w:r>
-        <w:rPr>
-          <w:lang w:val="en-GB"/>
-        </w:rPr>
-        <w:t xml:space="preserve">{ </w:t>
+        <w:t xml:space="preserve">{{ </w:t>
       </w:r>
       <w:r>
         <w:rPr>
@@ -1406,7 +1075,6 @@
         </w:rPr>
         <w:t>xml</w:t>
       </w:r>
-      <w:proofErr w:type="gramEnd"/>
       <w:r>
         <w:rPr>
           <w:lang w:val="en-GB"/>
@@ -1471,8 +1139,6 @@
         </w:rPr>
         <w:t xml:space="preserve">in </w:t>
       </w:r>
-      <w:proofErr w:type="spellStart"/>
-      <w:proofErr w:type="gramStart"/>
       <w:r>
         <w:rPr>
           <w:lang w:val="en-GB"/>
@@ -1485,19 +1151,11 @@
         </w:rPr>
         <w:t>.items</w:t>
       </w:r>
-      <w:proofErr w:type="spellEnd"/>
-      <w:r>
-        <w:rPr>
-          <w:lang w:val="en-GB"/>
-        </w:rPr>
-        <w:t>(</w:t>
-      </w:r>
-      <w:proofErr w:type="gramEnd"/>
-      <w:r>
-        <w:rPr>
-          <w:lang w:val="en-GB"/>
-        </w:rPr>
-        <w:t>)</w:t>
+      <w:r>
+        <w:rPr>
+          <w:lang w:val="en-GB"/>
+        </w:rPr>
+        <w:t>()</w:t>
       </w:r>
       <w:r>
         <w:rPr>
@@ -1517,11 +1175,7 @@
         <w:pStyle w:val="Titre2"/>
       </w:pPr>
       <w:r>
-        <w:t>{</w:t>
-      </w:r>
-      <w:proofErr w:type="gramStart"/>
-      <w:r>
-        <w:t>{</w:t>
+        <w:t>{{</w:t>
       </w:r>
       <w:r>
         <w:t xml:space="preserve"> </w:t>
@@ -1533,11 +1187,7 @@
         <w:t>.properties</w:t>
       </w:r>
       <w:r>
-        <w:t>.name</w:t>
-      </w:r>
-      <w:proofErr w:type="gramEnd"/>
-      <w:r>
-        <w:t xml:space="preserve"> }}</w:t>
+        <w:t>.name }}</w:t>
       </w:r>
     </w:p>
     <w:p>
@@ -1666,7 +1316,6 @@
             <w:r>
               <w:t xml:space="preserve">{{ </w:t>
             </w:r>
-            <w:proofErr w:type="spellStart"/>
             <w:r>
               <w:t>part</w:t>
             </w:r>
@@ -1676,7 +1325,6 @@
             <w:r>
               <w:t>subclass</w:t>
             </w:r>
-            <w:proofErr w:type="spellEnd"/>
             <w:r>
               <w:t>}}</w:t>
             </w:r>
@@ -1934,15 +1582,7 @@
       </w:r>
       <w:r>
         <w:lastRenderedPageBreak/>
-        <w:t xml:space="preserve">{% </w:t>
-      </w:r>
-      <w:proofErr w:type="spellStart"/>
-      <w:r>
-        <w:t>endfor</w:t>
-      </w:r>
-      <w:proofErr w:type="spellEnd"/>
-      <w:r>
-        <w:t xml:space="preserve"> %}</w:t>
+        <w:t>{% endfor %}</w:t>
       </w:r>
     </w:p>
     <w:sectPr>
@@ -4746,7 +4386,7 @@
 </file>
 
 <file path=customXml/itemProps1.xml><?xml version="1.0" encoding="utf-8"?>
-<ds:datastoreItem xmlns:ds="http://schemas.openxmlformats.org/officeDocument/2006/customXml" ds:itemID="{832ABC83-B62A-4FF3-A768-6F1171F066E4}">
+<ds:datastoreItem xmlns:ds="http://schemas.openxmlformats.org/officeDocument/2006/customXml" ds:itemID="{ABB27468-5CFF-4024-ADED-BD866B860197}">
   <ds:schemaRefs>
     <ds:schemaRef ds:uri="http://schemas.openxmlformats.org/officeDocument/2006/bibliography"/>
   </ds:schemaRefs>

</xml_diff>

<commit_message>
Mk 1.6: add styles, add endpoints, improve rendering speed
</commit_message>
<xml_diff>
--- a/examples/project.docx
+++ b/examples/project.docx
@@ -1,6 +1,6 @@
 
 <file path=word/document.xml><?xml version="1.0" encoding="utf-8"?>
-<w:document xmlns:wpc="http://schemas.microsoft.com/office/word/2010/wordprocessingCanvas" xmlns:cx="http://schemas.microsoft.com/office/drawing/2014/chartex" xmlns:cx1="http://schemas.microsoft.com/office/drawing/2015/9/8/chartex" xmlns:mc="http://schemas.openxmlformats.org/markup-compatibility/2006" xmlns:o="urn:schemas-microsoft-com:office:office" xmlns:r="http://schemas.openxmlformats.org/officeDocument/2006/relationships" xmlns:m="http://schemas.openxmlformats.org/officeDocument/2006/math" xmlns:v="urn:schemas-microsoft-com:vml" xmlns:wp14="http://schemas.microsoft.com/office/word/2010/wordprocessingDrawing" xmlns:wp="http://schemas.openxmlformats.org/drawingml/2006/wordprocessingDrawing" xmlns:w10="urn:schemas-microsoft-com:office:word" xmlns:w="http://schemas.openxmlformats.org/wordprocessingml/2006/main" xmlns:w14="http://schemas.microsoft.com/office/word/2010/wordml" xmlns:w15="http://schemas.microsoft.com/office/word/2012/wordml" xmlns:w16se="http://schemas.microsoft.com/office/word/2015/wordml/symex" xmlns:wpg="http://schemas.microsoft.com/office/word/2010/wordprocessingGroup" xmlns:wpi="http://schemas.microsoft.com/office/word/2010/wordprocessingInk" xmlns:wne="http://schemas.microsoft.com/office/word/2006/wordml" xmlns:wps="http://schemas.microsoft.com/office/word/2010/wordprocessingShape" mc:Ignorable="w14 w15 w16se wp14">
+<w:document xmlns:wpc="http://schemas.microsoft.com/office/word/2010/wordprocessingCanvas" xmlns:cx="http://schemas.microsoft.com/office/drawing/2014/chartex" xmlns:cx1="http://schemas.microsoft.com/office/drawing/2015/9/8/chartex" xmlns:cx2="http://schemas.microsoft.com/office/drawing/2015/10/21/chartex" xmlns:cx3="http://schemas.microsoft.com/office/drawing/2016/5/9/chartex" xmlns:cx4="http://schemas.microsoft.com/office/drawing/2016/5/10/chartex" xmlns:cx5="http://schemas.microsoft.com/office/drawing/2016/5/11/chartex" xmlns:cx6="http://schemas.microsoft.com/office/drawing/2016/5/12/chartex" xmlns:cx7="http://schemas.microsoft.com/office/drawing/2016/5/13/chartex" xmlns:cx8="http://schemas.microsoft.com/office/drawing/2016/5/14/chartex" xmlns:mc="http://schemas.openxmlformats.org/markup-compatibility/2006" xmlns:aink="http://schemas.microsoft.com/office/drawing/2016/ink" xmlns:am3d="http://schemas.microsoft.com/office/drawing/2017/model3d" xmlns:o="urn:schemas-microsoft-com:office:office" xmlns:r="http://schemas.openxmlformats.org/officeDocument/2006/relationships" xmlns:m="http://schemas.openxmlformats.org/officeDocument/2006/math" xmlns:v="urn:schemas-microsoft-com:vml" xmlns:wp14="http://schemas.microsoft.com/office/word/2010/wordprocessingDrawing" xmlns:wp="http://schemas.openxmlformats.org/drawingml/2006/wordprocessingDrawing" xmlns:w10="urn:schemas-microsoft-com:office:word" xmlns:w="http://schemas.openxmlformats.org/wordprocessingml/2006/main" xmlns:w14="http://schemas.microsoft.com/office/word/2010/wordml" xmlns:w15="http://schemas.microsoft.com/office/word/2012/wordml" xmlns:w16cex="http://schemas.microsoft.com/office/word/2018/wordml/cex" xmlns:w16cid="http://schemas.microsoft.com/office/word/2016/wordml/cid" xmlns:w16="http://schemas.microsoft.com/office/word/2018/wordml" xmlns:w16se="http://schemas.microsoft.com/office/word/2015/wordml/symex" xmlns:wpg="http://schemas.microsoft.com/office/word/2010/wordprocessingGroup" xmlns:wpi="http://schemas.microsoft.com/office/word/2010/wordprocessingInk" xmlns:wne="http://schemas.microsoft.com/office/word/2006/wordml" xmlns:wps="http://schemas.microsoft.com/office/word/2010/wordprocessingShape" mc:Ignorable="w14 w15 w16se w16cid w16 w16cex wp14">
   <w:body>
     <w:p>
       <w:pPr>
@@ -115,6 +115,7 @@
           <w:lang w:val="en-GB"/>
         </w:rPr>
       </w:pPr>
+      <w:proofErr w:type="gramStart"/>
       <w:r>
         <w:rPr>
           <w:b/>
@@ -125,6 +126,7 @@
         </w:rPr>
         <w:t xml:space="preserve">{{ </w:t>
       </w:r>
+      <w:proofErr w:type="spellStart"/>
       <w:r>
         <w:rPr>
           <w:b/>
@@ -135,6 +137,7 @@
         </w:rPr>
         <w:t>letter</w:t>
       </w:r>
+      <w:proofErr w:type="gramEnd"/>
       <w:r>
         <w:rPr>
           <w:b/>
@@ -153,7 +156,18 @@
           <w:u w:val="single"/>
           <w:lang w:val="en-GB"/>
         </w:rPr>
-        <w:t>properties.client }}</w:t>
+        <w:t>properties.client</w:t>
+      </w:r>
+      <w:proofErr w:type="spellEnd"/>
+      <w:r>
+        <w:rPr>
+          <w:b/>
+          <w:sz w:val="40"/>
+          <w:szCs w:val="40"/>
+          <w:u w:val="single"/>
+          <w:lang w:val="en-GB"/>
+        </w:rPr>
+        <w:t xml:space="preserve"> }}</w:t>
       </w:r>
     </w:p>
     <w:p>
@@ -172,8 +186,6 @@
           <w:lang w:val="en-GB"/>
         </w:rPr>
       </w:pPr>
-      <w:bookmarkStart w:id="0" w:name="_GoBack"/>
-      <w:bookmarkEnd w:id="0"/>
     </w:p>
     <w:p>
       <w:pPr>
@@ -218,6 +230,7 @@
           <w:lang w:val="en-GB"/>
         </w:rPr>
       </w:pPr>
+      <w:proofErr w:type="gramStart"/>
       <w:r>
         <w:rPr>
           <w:lang w:val="en-GB"/>
@@ -234,20 +247,27 @@
         <w:rPr>
           <w:lang w:val="en-GB"/>
         </w:rPr>
-        <w:t>.description</w:t>
-      </w:r>
-      <w:r>
-        <w:rPr>
-          <w:lang w:val="en-GB"/>
-        </w:rPr>
         <w:t>.</w:t>
       </w:r>
       <w:r>
         <w:rPr>
           <w:lang w:val="en-GB"/>
         </w:rPr>
+        <w:t>description</w:t>
+      </w:r>
+      <w:r>
+        <w:rPr>
+          <w:lang w:val="en-GB"/>
+        </w:rPr>
+        <w:t>.</w:t>
+      </w:r>
+      <w:r>
+        <w:rPr>
+          <w:lang w:val="en-GB"/>
+        </w:rPr>
         <w:t>xml</w:t>
       </w:r>
+      <w:proofErr w:type="gramEnd"/>
       <w:r>
         <w:rPr>
           <w:lang w:val="en-GB"/>
@@ -288,6 +308,8 @@
         </w:rPr>
         <w:t xml:space="preserve">{% set table = </w:t>
       </w:r>
+      <w:proofErr w:type="spellStart"/>
+      <w:proofErr w:type="gramStart"/>
       <w:r>
         <w:rPr>
           <w:lang w:val="en-GB"/>
@@ -298,7 +320,21 @@
         <w:rPr>
           <w:lang w:val="en-GB"/>
         </w:rPr>
-        <w:t xml:space="preserve">.contacts.table </w:t>
+        <w:t>.contacts</w:t>
+      </w:r>
+      <w:proofErr w:type="gramEnd"/>
+      <w:r>
+        <w:rPr>
+          <w:lang w:val="en-GB"/>
+        </w:rPr>
+        <w:t>.table</w:t>
+      </w:r>
+      <w:proofErr w:type="spellEnd"/>
+      <w:r>
+        <w:rPr>
+          <w:lang w:val="en-GB"/>
+        </w:rPr>
+        <w:t xml:space="preserve"> </w:t>
       </w:r>
       <w:r>
         <w:rPr>
@@ -339,13 +375,31 @@
                 <w:b w:val="0"/>
                 <w:lang w:val="en-GB"/>
               </w:rPr>
-              <w:t xml:space="preserve">{%tc for col in </w:t>
-            </w:r>
+              <w:t>{%</w:t>
+            </w:r>
+            <w:proofErr w:type="spellStart"/>
             <w:r>
               <w:rPr>
                 <w:b w:val="0"/>
                 <w:lang w:val="en-GB"/>
               </w:rPr>
+              <w:t>tc</w:t>
+            </w:r>
+            <w:proofErr w:type="spellEnd"/>
+            <w:r>
+              <w:rPr>
+                <w:b w:val="0"/>
+                <w:lang w:val="en-GB"/>
+              </w:rPr>
+              <w:t xml:space="preserve"> for col in </w:t>
+            </w:r>
+            <w:proofErr w:type="spellStart"/>
+            <w:proofErr w:type="gramStart"/>
+            <w:r>
+              <w:rPr>
+                <w:b w:val="0"/>
+                <w:lang w:val="en-GB"/>
+              </w:rPr>
               <w:t>table</w:t>
             </w:r>
             <w:r>
@@ -355,6 +409,8 @@
               </w:rPr>
               <w:t>.headers</w:t>
             </w:r>
+            <w:proofErr w:type="spellEnd"/>
+            <w:proofErr w:type="gramEnd"/>
             <w:r>
               <w:rPr>
                 <w:b w:val="0"/>
@@ -414,7 +470,39 @@
                 <w:b w:val="0"/>
                 <w:lang w:val="en-GB"/>
               </w:rPr>
-              <w:t>{%tc endfor %}</w:t>
+              <w:t>{%</w:t>
+            </w:r>
+            <w:proofErr w:type="spellStart"/>
+            <w:r>
+              <w:rPr>
+                <w:b w:val="0"/>
+                <w:lang w:val="en-GB"/>
+              </w:rPr>
+              <w:t>tc</w:t>
+            </w:r>
+            <w:proofErr w:type="spellEnd"/>
+            <w:r>
+              <w:rPr>
+                <w:b w:val="0"/>
+                <w:lang w:val="en-GB"/>
+              </w:rPr>
+              <w:t xml:space="preserve"> </w:t>
+            </w:r>
+            <w:proofErr w:type="spellStart"/>
+            <w:r>
+              <w:rPr>
+                <w:b w:val="0"/>
+                <w:lang w:val="en-GB"/>
+              </w:rPr>
+              <w:t>endfor</w:t>
+            </w:r>
+            <w:proofErr w:type="spellEnd"/>
+            <w:r>
+              <w:rPr>
+                <w:b w:val="0"/>
+                <w:lang w:val="en-GB"/>
+              </w:rPr>
+              <w:t xml:space="preserve"> %}</w:t>
             </w:r>
           </w:p>
         </w:tc>
@@ -454,6 +542,7 @@
               </w:rPr>
               <w:t xml:space="preserve"> </w:t>
             </w:r>
+            <w:proofErr w:type="spellStart"/>
             <w:r>
               <w:rPr>
                 <w:lang w:val="en-GB"/>
@@ -472,6 +561,7 @@
               </w:rPr>
               <w:t>data</w:t>
             </w:r>
+            <w:proofErr w:type="spellEnd"/>
             <w:r>
               <w:rPr>
                 <w:lang w:val="en-GB"/>
@@ -504,7 +594,21 @@
               <w:rPr>
                 <w:lang w:val="en-GB"/>
               </w:rPr>
-              <w:t>{%tc for c</w:t>
+              <w:t>{%</w:t>
+            </w:r>
+            <w:proofErr w:type="spellStart"/>
+            <w:r>
+              <w:rPr>
+                <w:lang w:val="en-GB"/>
+              </w:rPr>
+              <w:t>tc</w:t>
+            </w:r>
+            <w:proofErr w:type="spellEnd"/>
+            <w:r>
+              <w:rPr>
+                <w:lang w:val="en-GB"/>
+              </w:rPr>
+              <w:t xml:space="preserve"> for c</w:t>
             </w:r>
             <w:r>
               <w:rPr>
@@ -578,7 +682,35 @@
               <w:rPr>
                 <w:lang w:val="en-GB"/>
               </w:rPr>
-              <w:t>{%tc endfor %}</w:t>
+              <w:t>{%</w:t>
+            </w:r>
+            <w:proofErr w:type="spellStart"/>
+            <w:r>
+              <w:rPr>
+                <w:lang w:val="en-GB"/>
+              </w:rPr>
+              <w:t>tc</w:t>
+            </w:r>
+            <w:proofErr w:type="spellEnd"/>
+            <w:r>
+              <w:rPr>
+                <w:lang w:val="en-GB"/>
+              </w:rPr>
+              <w:t xml:space="preserve"> </w:t>
+            </w:r>
+            <w:proofErr w:type="spellStart"/>
+            <w:r>
+              <w:rPr>
+                <w:lang w:val="en-GB"/>
+              </w:rPr>
+              <w:t>endfor</w:t>
+            </w:r>
+            <w:proofErr w:type="spellEnd"/>
+            <w:r>
+              <w:rPr>
+                <w:lang w:val="en-GB"/>
+              </w:rPr>
+              <w:t xml:space="preserve"> %}</w:t>
             </w:r>
           </w:p>
         </w:tc>
@@ -604,7 +736,14 @@
               <w:rPr>
                 <w:lang w:val="en-GB"/>
               </w:rPr>
-              <w:t>{%tr end</w:t>
+              <w:t xml:space="preserve">{%tr </w:t>
+            </w:r>
+            <w:proofErr w:type="spellStart"/>
+            <w:r>
+              <w:rPr>
+                <w:lang w:val="en-GB"/>
+              </w:rPr>
+              <w:t>end</w:t>
             </w:r>
             <w:r>
               <w:rPr>
@@ -612,6 +751,7 @@
               </w:rPr>
               <w:t>for</w:t>
             </w:r>
+            <w:proofErr w:type="spellEnd"/>
             <w:r>
               <w:rPr>
                 <w:lang w:val="en-GB"/>
@@ -667,6 +807,8 @@
         </w:rPr>
         <w:t xml:space="preserve"> in </w:t>
       </w:r>
+      <w:proofErr w:type="spellStart"/>
+      <w:proofErr w:type="gramStart"/>
       <w:r>
         <w:rPr>
           <w:lang w:val="en-GB"/>
@@ -691,12 +833,14 @@
         </w:rPr>
         <w:t>riends</w:t>
       </w:r>
+      <w:proofErr w:type="gramEnd"/>
       <w:r>
         <w:rPr>
           <w:lang w:val="en-GB"/>
         </w:rPr>
         <w:t>.tables</w:t>
       </w:r>
+      <w:proofErr w:type="spellEnd"/>
       <w:r>
         <w:rPr>
           <w:lang w:val="en-GB"/>
@@ -742,13 +886,31 @@
                 <w:b w:val="0"/>
                 <w:lang w:val="en-GB"/>
               </w:rPr>
-              <w:t xml:space="preserve">{%tc for col in </w:t>
-            </w:r>
+              <w:t>{%</w:t>
+            </w:r>
+            <w:proofErr w:type="spellStart"/>
             <w:r>
               <w:rPr>
                 <w:b w:val="0"/>
                 <w:lang w:val="en-GB"/>
               </w:rPr>
+              <w:t>tc</w:t>
+            </w:r>
+            <w:proofErr w:type="spellEnd"/>
+            <w:r>
+              <w:rPr>
+                <w:b w:val="0"/>
+                <w:lang w:val="en-GB"/>
+              </w:rPr>
+              <w:t xml:space="preserve"> for col in </w:t>
+            </w:r>
+            <w:proofErr w:type="spellStart"/>
+            <w:proofErr w:type="gramStart"/>
+            <w:r>
+              <w:rPr>
+                <w:b w:val="0"/>
+                <w:lang w:val="en-GB"/>
+              </w:rPr>
               <w:t>table</w:t>
             </w:r>
             <w:r>
@@ -756,7 +918,16 @@
                 <w:b w:val="0"/>
                 <w:lang w:val="en-GB"/>
               </w:rPr>
-              <w:t>.headers %}</w:t>
+              <w:t>.headers</w:t>
+            </w:r>
+            <w:proofErr w:type="spellEnd"/>
+            <w:proofErr w:type="gramEnd"/>
+            <w:r>
+              <w:rPr>
+                <w:b w:val="0"/>
+                <w:lang w:val="en-GB"/>
+              </w:rPr>
+              <w:t xml:space="preserve"> %}</w:t>
             </w:r>
           </w:p>
         </w:tc>
@@ -809,7 +980,39 @@
                 <w:b w:val="0"/>
                 <w:lang w:val="en-GB"/>
               </w:rPr>
-              <w:t>{%tc endfor %}</w:t>
+              <w:t>{%</w:t>
+            </w:r>
+            <w:proofErr w:type="spellStart"/>
+            <w:r>
+              <w:rPr>
+                <w:b w:val="0"/>
+                <w:lang w:val="en-GB"/>
+              </w:rPr>
+              <w:t>tc</w:t>
+            </w:r>
+            <w:proofErr w:type="spellEnd"/>
+            <w:r>
+              <w:rPr>
+                <w:b w:val="0"/>
+                <w:lang w:val="en-GB"/>
+              </w:rPr>
+              <w:t xml:space="preserve"> </w:t>
+            </w:r>
+            <w:proofErr w:type="spellStart"/>
+            <w:r>
+              <w:rPr>
+                <w:b w:val="0"/>
+                <w:lang w:val="en-GB"/>
+              </w:rPr>
+              <w:t>endfor</w:t>
+            </w:r>
+            <w:proofErr w:type="spellEnd"/>
+            <w:r>
+              <w:rPr>
+                <w:b w:val="0"/>
+                <w:lang w:val="en-GB"/>
+              </w:rPr>
+              <w:t xml:space="preserve"> %}</w:t>
             </w:r>
           </w:p>
         </w:tc>
@@ -845,6 +1048,7 @@
               </w:rPr>
               <w:t xml:space="preserve"> in </w:t>
             </w:r>
+            <w:proofErr w:type="spellStart"/>
             <w:r>
               <w:rPr>
                 <w:b w:val="0"/>
@@ -857,7 +1061,15 @@
                 <w:b w:val="0"/>
                 <w:lang w:val="en-GB"/>
               </w:rPr>
-              <w:t>.data %}</w:t>
+              <w:t>.data</w:t>
+            </w:r>
+            <w:proofErr w:type="spellEnd"/>
+            <w:r>
+              <w:rPr>
+                <w:b w:val="0"/>
+                <w:lang w:val="en-GB"/>
+              </w:rPr>
+              <w:t xml:space="preserve"> %}</w:t>
             </w:r>
           </w:p>
         </w:tc>
@@ -880,7 +1092,23 @@
                 <w:b w:val="0"/>
                 <w:lang w:val="en-GB"/>
               </w:rPr>
-              <w:t>{%tc for col in row %}</w:t>
+              <w:t>{%</w:t>
+            </w:r>
+            <w:proofErr w:type="spellStart"/>
+            <w:r>
+              <w:rPr>
+                <w:b w:val="0"/>
+                <w:lang w:val="en-GB"/>
+              </w:rPr>
+              <w:t>tc</w:t>
+            </w:r>
+            <w:proofErr w:type="spellEnd"/>
+            <w:r>
+              <w:rPr>
+                <w:b w:val="0"/>
+                <w:lang w:val="en-GB"/>
+              </w:rPr>
+              <w:t xml:space="preserve"> for col in row %}</w:t>
             </w:r>
           </w:p>
         </w:tc>
@@ -906,7 +1134,23 @@
               <w:cnfStyle w:val="000000000000" w:firstRow="0" w:lastRow="0" w:firstColumn="0" w:lastColumn="0" w:oddVBand="0" w:evenVBand="0" w:oddHBand="0" w:evenHBand="0" w:firstRowFirstColumn="0" w:firstRowLastColumn="0" w:lastRowFirstColumn="0" w:lastRowLastColumn="0"/>
             </w:pPr>
             <w:r>
-              <w:t>{%tc endfor %}</w:t>
+              <w:t>{%</w:t>
+            </w:r>
+            <w:proofErr w:type="spellStart"/>
+            <w:r>
+              <w:t>tc</w:t>
+            </w:r>
+            <w:proofErr w:type="spellEnd"/>
+            <w:r>
+              <w:t xml:space="preserve"> </w:t>
+            </w:r>
+            <w:proofErr w:type="spellStart"/>
+            <w:r>
+              <w:t>endfor</w:t>
+            </w:r>
+            <w:proofErr w:type="spellEnd"/>
+            <w:r>
+              <w:t xml:space="preserve"> %}</w:t>
             </w:r>
           </w:p>
         </w:tc>
@@ -931,7 +1175,21 @@
               <w:rPr>
                 <w:b w:val="0"/>
               </w:rPr>
-              <w:t>{%tr endfor %}</w:t>
+              <w:t xml:space="preserve">{%tr </w:t>
+            </w:r>
+            <w:proofErr w:type="spellStart"/>
+            <w:r>
+              <w:rPr>
+                <w:b w:val="0"/>
+              </w:rPr>
+              <w:t>endfor</w:t>
+            </w:r>
+            <w:proofErr w:type="spellEnd"/>
+            <w:r>
+              <w:rPr>
+                <w:b w:val="0"/>
+              </w:rPr>
+              <w:t xml:space="preserve"> %}</w:t>
             </w:r>
           </w:p>
         </w:tc>
@@ -939,10 +1197,18 @@
     </w:tbl>
     <w:p>
       <w:r>
-        <w:t>{% end</w:t>
-      </w:r>
-      <w:r>
-        <w:t>for %}</w:t>
+        <w:t xml:space="preserve">{% </w:t>
+      </w:r>
+      <w:proofErr w:type="spellStart"/>
+      <w:r>
+        <w:t>end</w:t>
+      </w:r>
+      <w:r>
+        <w:t>for</w:t>
+      </w:r>
+      <w:proofErr w:type="spellEnd"/>
+      <w:r>
+        <w:t xml:space="preserve"> %}</w:t>
       </w:r>
     </w:p>
     <w:p>
@@ -966,6 +1232,7 @@
           <w:lang w:val="en-GB"/>
         </w:rPr>
       </w:pPr>
+      <w:proofErr w:type="gramStart"/>
       <w:r>
         <w:rPr>
           <w:lang w:val="en-GB"/>
@@ -1000,7 +1267,14 @@
         <w:rPr>
           <w:lang w:val="en-GB"/>
         </w:rPr>
-        <w:t>.xml }}</w:t>
+        <w:t>.xml</w:t>
+      </w:r>
+      <w:proofErr w:type="gramEnd"/>
+      <w:r>
+        <w:rPr>
+          <w:lang w:val="en-GB"/>
+        </w:rPr>
+        <w:t xml:space="preserve"> }}</w:t>
       </w:r>
     </w:p>
     <w:p>
@@ -1017,84 +1291,115 @@
     </w:p>
     <w:p>
       <w:pPr>
-        <w:pStyle w:val="Titre2"/>
-        <w:rPr>
-          <w:lang w:val="fr-FR"/>
-        </w:rPr>
-      </w:pPr>
-      <w:r>
-        <w:rPr>
-          <w:lang w:val="fr-FR"/>
-        </w:rPr>
-        <w:t>Synthesis</w:t>
-      </w:r>
-    </w:p>
-    <w:p/>
-    <w:p>
-      <w:pPr>
-        <w:rPr>
-          <w:lang w:val="en-GB"/>
-        </w:rPr>
-      </w:pPr>
-      <w:r>
-        <w:rPr>
-          <w:lang w:val="en-GB"/>
-        </w:rPr>
-        <w:t xml:space="preserve">{{ </w:t>
-      </w:r>
-      <w:r>
-        <w:rPr>
-          <w:lang w:val="en-GB"/>
-        </w:rPr>
-        <w:t>letter</w:t>
-      </w:r>
-      <w:r>
-        <w:rPr>
-          <w:lang w:val="en-GB"/>
-        </w:rPr>
-        <w:t>.</w:t>
-      </w:r>
-      <w:r>
-        <w:t>s</w:t>
-      </w:r>
-      <w:r>
-        <w:rPr>
-          <w:lang w:val="en-GB"/>
-        </w:rPr>
-        <w:t>ynthesis</w:t>
-      </w:r>
-      <w:r>
-        <w:rPr>
-          <w:lang w:val="en-GB"/>
-        </w:rPr>
-        <w:t>.</w:t>
-      </w:r>
-      <w:r>
-        <w:rPr>
-          <w:lang w:val="en-GB"/>
-        </w:rPr>
-        <w:t>xml</w:t>
-      </w:r>
-      <w:r>
-        <w:rPr>
-          <w:lang w:val="en-GB"/>
-        </w:rPr>
-        <w:t xml:space="preserve"> }}</w:t>
-      </w:r>
+        <w:rPr>
+          <w:lang w:val="en-GB"/>
+        </w:rPr>
+      </w:pPr>
     </w:p>
     <w:p>
       <w:pPr>
         <w:rPr>
-          <w:lang w:val="en-GB"/>
-        </w:rPr>
-      </w:pPr>
+          <w:b/>
+          <w:bCs/>
+          <w:u w:val="single"/>
+          <w:lang w:val="en-GB"/>
+        </w:rPr>
+      </w:pPr>
+      <w:r>
+        <w:rPr>
+          <w:b/>
+          <w:bCs/>
+          <w:u w:val="single"/>
+          <w:lang w:val="en-GB"/>
+        </w:rPr>
+        <w:t>He</w:t>
+      </w:r>
+      <w:r>
+        <w:rPr>
+          <w:b/>
+          <w:bCs/>
+          <w:u w:val="single"/>
+          <w:lang w:val="en-GB"/>
+        </w:rPr>
+        <w:t>a</w:t>
+      </w:r>
+      <w:r>
+        <w:rPr>
+          <w:b/>
+          <w:bCs/>
+          <w:u w:val="single"/>
+          <w:lang w:val="en-GB"/>
+        </w:rPr>
+        <w:t xml:space="preserve">der and </w:t>
+      </w:r>
+      <w:r>
+        <w:rPr>
+          <w:b/>
+          <w:bCs/>
+          <w:u w:val="single"/>
+          <w:lang w:val="en-GB"/>
+        </w:rPr>
+        <w:t xml:space="preserve">paragraph </w:t>
+      </w:r>
+      <w:r>
+        <w:rPr>
+          <w:b/>
+          <w:bCs/>
+          <w:u w:val="single"/>
+          <w:lang w:val="en-GB"/>
+        </w:rPr>
+        <w:t>synthesis</w:t>
+      </w:r>
+      <w:r>
+        <w:rPr>
+          <w:b/>
+          <w:bCs/>
+          <w:u w:val="single"/>
+          <w:lang w:val="en-GB"/>
+        </w:rPr>
+        <w:t>:</w:t>
+      </w:r>
     </w:p>
     <w:p>
       <w:pPr>
-        <w:pStyle w:val="Titre1"/>
-      </w:pPr>
-      <w:r>
-        <w:t>Parts</w:t>
+        <w:pStyle w:val="Sansinterligne"/>
+        <w:rPr>
+          <w:lang w:val="en-GB"/>
+        </w:rPr>
+      </w:pPr>
+      <w:proofErr w:type="gramStart"/>
+      <w:r>
+        <w:rPr>
+          <w:lang w:val="en-GB"/>
+        </w:rPr>
+        <w:t>{{</w:t>
+      </w:r>
+      <w:r>
+        <w:rPr>
+          <w:lang w:val="en-GB"/>
+        </w:rPr>
+        <w:t xml:space="preserve"> letter</w:t>
+      </w:r>
+      <w:proofErr w:type="gramEnd"/>
+      <w:r>
+        <w:rPr>
+          <w:lang w:val="en-GB"/>
+        </w:rPr>
+        <w:t>.synthesis._</w:t>
+      </w:r>
+      <w:proofErr w:type="spellStart"/>
+      <w:r>
+        <w:rPr>
+          <w:lang w:val="en-GB"/>
+        </w:rPr>
+        <w:t>header_xml</w:t>
+      </w:r>
+      <w:proofErr w:type="spellEnd"/>
+      <w:r>
+        <w:rPr>
+          <w:lang w:val="en-GB"/>
+        </w:rPr>
+        <w:t xml:space="preserve"> }}</w:t>
       </w:r>
     </w:p>
     <w:p>
@@ -1107,73 +1412,273 @@
         <w:rPr>
           <w:lang w:val="en-GB"/>
         </w:rPr>
-        <w:t xml:space="preserve">{% for </w:t>
-      </w:r>
-      <w:r>
-        <w:rPr>
-          <w:lang w:val="en-GB"/>
-        </w:rPr>
-        <w:t>name</w:t>
-      </w:r>
-      <w:r>
-        <w:rPr>
-          <w:lang w:val="en-GB"/>
-        </w:rPr>
-        <w:t xml:space="preserve">, </w:t>
-      </w:r>
-      <w:r>
-        <w:rPr>
-          <w:lang w:val="en-GB"/>
-        </w:rPr>
-        <w:t>part</w:t>
-      </w:r>
-      <w:r>
-        <w:rPr>
-          <w:lang w:val="en-GB"/>
-        </w:rPr>
-        <w:t xml:space="preserve"> </w:t>
-      </w:r>
-      <w:r>
-        <w:rPr>
-          <w:lang w:val="en-GB"/>
-        </w:rPr>
-        <w:t xml:space="preserve">in </w:t>
-      </w:r>
-      <w:r>
-        <w:rPr>
-          <w:lang w:val="en-GB"/>
-        </w:rPr>
-        <w:t>parts</w:t>
-      </w:r>
-      <w:r>
-        <w:rPr>
-          <w:lang w:val="en-GB"/>
-        </w:rPr>
-        <w:t>.items</w:t>
-      </w:r>
-      <w:r>
-        <w:rPr>
-          <w:lang w:val="en-GB"/>
-        </w:rPr>
-        <w:t>()</w:t>
-      </w:r>
-      <w:r>
-        <w:rPr>
-          <w:lang w:val="en-GB"/>
-        </w:rPr>
-        <w:t xml:space="preserve"> </w:t>
-      </w:r>
-      <w:r>
-        <w:rPr>
-          <w:lang w:val="en-GB"/>
-        </w:rPr>
-        <w:t>%}</w:t>
+        <w:t>{{</w:t>
+      </w:r>
+      <w:proofErr w:type="gramStart"/>
+      <w:r>
+        <w:rPr>
+          <w:lang w:val="en-GB"/>
+        </w:rPr>
+        <w:t>letter.synthesis</w:t>
+      </w:r>
+      <w:r>
+        <w:rPr>
+          <w:lang w:val="en-GB"/>
+        </w:rPr>
+        <w:t>.</w:t>
+      </w:r>
+      <w:r>
+        <w:rPr>
+          <w:lang w:val="en-GB"/>
+        </w:rPr>
+        <w:t>xml }</w:t>
+      </w:r>
+      <w:proofErr w:type="gramEnd"/>
+      <w:r>
+        <w:rPr>
+          <w:lang w:val="en-GB"/>
+        </w:rPr>
+        <w:t>}</w:t>
       </w:r>
     </w:p>
     <w:p>
       <w:pPr>
+        <w:rPr>
+          <w:b/>
+          <w:bCs/>
+          <w:u w:val="single"/>
+          <w:lang w:val="en-GB"/>
+        </w:rPr>
+      </w:pPr>
+      <w:r>
+        <w:rPr>
+          <w:b/>
+          <w:bCs/>
+          <w:u w:val="single"/>
+          <w:lang w:val="en-GB"/>
+        </w:rPr>
+        <w:t>________________________________________________________________________________</w:t>
+      </w:r>
+    </w:p>
+    <w:p>
+      <w:pPr>
+        <w:rPr>
+          <w:b/>
+          <w:bCs/>
+          <w:u w:val="single"/>
+          <w:lang w:val="en-GB"/>
+        </w:rPr>
+      </w:pPr>
+      <w:r>
+        <w:rPr>
+          <w:b/>
+          <w:bCs/>
+          <w:u w:val="single"/>
+          <w:lang w:val="en-GB"/>
+        </w:rPr>
+        <w:t xml:space="preserve">Full </w:t>
+      </w:r>
+      <w:proofErr w:type="gramStart"/>
+      <w:r>
+        <w:rPr>
+          <w:b/>
+          <w:bCs/>
+          <w:u w:val="single"/>
+          <w:lang w:val="en-GB"/>
+        </w:rPr>
+        <w:t>synthesis</w:t>
+      </w:r>
+      <w:r>
+        <w:rPr>
+          <w:b/>
+          <w:bCs/>
+          <w:u w:val="single"/>
+          <w:lang w:val="en-GB"/>
+        </w:rPr>
+        <w:t xml:space="preserve"> </w:t>
+      </w:r>
+      <w:r>
+        <w:rPr>
+          <w:b/>
+          <w:bCs/>
+          <w:u w:val="single"/>
+          <w:lang w:val="en-GB"/>
+        </w:rPr>
+        <w:t>:</w:t>
+      </w:r>
+      <w:proofErr w:type="gramEnd"/>
+    </w:p>
+    <w:p>
+      <w:pPr>
+        <w:rPr>
+          <w:lang w:val="en-GB"/>
+        </w:rPr>
+      </w:pPr>
+      <w:r>
+        <w:rPr>
+          <w:lang w:val="en-GB"/>
+        </w:rPr>
+        <w:t>{{</w:t>
+      </w:r>
+      <w:proofErr w:type="gramStart"/>
+      <w:r>
+        <w:rPr>
+          <w:lang w:val="en-GB"/>
+        </w:rPr>
+        <w:t>letter.synthesi</w:t>
+      </w:r>
+      <w:r>
+        <w:rPr>
+          <w:lang w:val="en-GB"/>
+        </w:rPr>
+        <w:t>s</w:t>
+      </w:r>
+      <w:proofErr w:type="gramEnd"/>
+      <w:r>
+        <w:rPr>
+          <w:lang w:val="en-GB"/>
+        </w:rPr>
+        <w:t>._</w:t>
+      </w:r>
+      <w:proofErr w:type="spellStart"/>
+      <w:r>
+        <w:rPr>
+          <w:lang w:val="en-GB"/>
+        </w:rPr>
+        <w:t>full_xml</w:t>
+      </w:r>
+      <w:proofErr w:type="spellEnd"/>
+      <w:r>
+        <w:rPr>
+          <w:lang w:val="en-GB"/>
+        </w:rPr>
+        <w:t xml:space="preserve"> }}</w:t>
+      </w:r>
+      <w:bookmarkStart w:id="0" w:name="_GoBack"/>
+      <w:bookmarkEnd w:id="0"/>
+    </w:p>
+    <w:p>
+      <w:pPr>
+        <w:rPr>
+          <w:lang w:val="en-GB"/>
+        </w:rPr>
+      </w:pPr>
+      <w:r>
+        <w:rPr>
+          <w:lang w:val="en-GB"/>
+        </w:rPr>
+        <w:br w:type="page"/>
+      </w:r>
+    </w:p>
+    <w:p>
+      <w:pPr>
+        <w:pStyle w:val="Titre1"/>
+      </w:pPr>
+      <w:r>
+        <w:lastRenderedPageBreak/>
+        <w:t>Parts</w:t>
+      </w:r>
+    </w:p>
+    <w:p>
+      <w:pPr>
+        <w:rPr>
+          <w:lang w:val="en-GB"/>
+        </w:rPr>
+      </w:pPr>
+      <w:r>
+        <w:rPr>
+          <w:lang w:val="en-GB"/>
+        </w:rPr>
+        <w:t xml:space="preserve">{% for </w:t>
+      </w:r>
+      <w:r>
+        <w:rPr>
+          <w:lang w:val="en-GB"/>
+        </w:rPr>
+        <w:t>name</w:t>
+      </w:r>
+      <w:r>
+        <w:rPr>
+          <w:lang w:val="en-GB"/>
+        </w:rPr>
+        <w:t xml:space="preserve">, </w:t>
+      </w:r>
+      <w:r>
+        <w:rPr>
+          <w:lang w:val="en-GB"/>
+        </w:rPr>
+        <w:t>part</w:t>
+      </w:r>
+      <w:r>
+        <w:rPr>
+          <w:lang w:val="en-GB"/>
+        </w:rPr>
+        <w:t xml:space="preserve"> </w:t>
+      </w:r>
+      <w:r>
+        <w:rPr>
+          <w:lang w:val="en-GB"/>
+        </w:rPr>
+        <w:t xml:space="preserve">in </w:t>
+      </w:r>
+      <w:r>
+        <w:rPr>
+          <w:lang w:val="en-GB"/>
+        </w:rPr>
+        <w:t>parts</w:t>
+      </w:r>
+      <w:r>
+        <w:rPr>
+          <w:lang w:val="en-GB"/>
+        </w:rPr>
+        <w:t>.</w:t>
+      </w:r>
+      <w:r>
+        <w:rPr>
+          <w:lang w:val="en-GB"/>
+        </w:rPr>
+        <w:t xml:space="preserve"> </w:t>
+      </w:r>
+      <w:proofErr w:type="spellStart"/>
+      <w:proofErr w:type="gramStart"/>
+      <w:r>
+        <w:rPr>
+          <w:lang w:val="en-GB"/>
+        </w:rPr>
+        <w:t>mdItems</w:t>
+      </w:r>
+      <w:proofErr w:type="spellEnd"/>
+      <w:r>
+        <w:rPr>
+          <w:lang w:val="en-GB"/>
+        </w:rPr>
+        <w:t>(</w:t>
+      </w:r>
+      <w:proofErr w:type="gramEnd"/>
+      <w:r>
+        <w:rPr>
+          <w:lang w:val="en-GB"/>
+        </w:rPr>
+        <w:t>)</w:t>
+      </w:r>
+      <w:r>
+        <w:rPr>
+          <w:lang w:val="en-GB"/>
+        </w:rPr>
+        <w:t xml:space="preserve"> </w:t>
+      </w:r>
+      <w:r>
+        <w:rPr>
+          <w:lang w:val="en-GB"/>
+        </w:rPr>
+        <w:t>%}</w:t>
+      </w:r>
+    </w:p>
+    <w:p>
+      <w:pPr>
         <w:pStyle w:val="Titre2"/>
       </w:pPr>
+      <w:proofErr w:type="gramStart"/>
       <w:r>
         <w:t>{{</w:t>
       </w:r>
@@ -1187,7 +1692,11 @@
         <w:t>.properties</w:t>
       </w:r>
       <w:r>
-        <w:t>.name }}</w:t>
+        <w:t>.name</w:t>
+      </w:r>
+      <w:proofErr w:type="gramEnd"/>
+      <w:r>
+        <w:t xml:space="preserve"> }}</w:t>
       </w:r>
     </w:p>
     <w:p>
@@ -1222,6 +1731,7 @@
                 <w:lang w:val="en-GB"/>
               </w:rPr>
             </w:pPr>
+            <w:proofErr w:type="gramStart"/>
             <w:r>
               <w:rPr>
                 <w:color w:val="FFFFFF" w:themeColor="background1"/>
@@ -1241,7 +1751,15 @@
                 <w:color w:val="FFFFFF" w:themeColor="background1"/>
                 <w:lang w:val="en-GB"/>
               </w:rPr>
-              <w:t xml:space="preserve">.properties.id </w:t>
+              <w:t>.properties.id</w:t>
+            </w:r>
+            <w:proofErr w:type="gramEnd"/>
+            <w:r>
+              <w:rPr>
+                <w:color w:val="FFFFFF" w:themeColor="background1"/>
+                <w:lang w:val="en-GB"/>
+              </w:rPr>
+              <w:t xml:space="preserve"> </w:t>
             </w:r>
             <w:r>
               <w:rPr>
@@ -1266,6 +1784,7 @@
                 <w:lang w:val="en-GB"/>
               </w:rPr>
             </w:pPr>
+            <w:proofErr w:type="gramStart"/>
             <w:r>
               <w:rPr>
                 <w:b/>
@@ -1291,6 +1810,7 @@
               </w:rPr>
               <w:t>.properties.name</w:t>
             </w:r>
+            <w:proofErr w:type="gramEnd"/>
             <w:r>
               <w:rPr>
                 <w:b/>
@@ -1313,18 +1833,22 @@
                 <w:lang w:val="en-GB"/>
               </w:rPr>
             </w:pPr>
+            <w:proofErr w:type="gramStart"/>
             <w:r>
               <w:t xml:space="preserve">{{ </w:t>
             </w:r>
+            <w:proofErr w:type="spellStart"/>
             <w:r>
               <w:t>part</w:t>
             </w:r>
+            <w:proofErr w:type="gramEnd"/>
             <w:r>
               <w:t>.properties.</w:t>
             </w:r>
             <w:r>
               <w:t>subclass</w:t>
             </w:r>
+            <w:proofErr w:type="spellEnd"/>
             <w:r>
               <w:t>}}</w:t>
             </w:r>
@@ -1365,6 +1889,7 @@
                 <w:iCs w:val="0"/>
               </w:rPr>
             </w:pPr>
+            <w:proofErr w:type="gramStart"/>
             <w:r>
               <w:rPr>
                 <w:rStyle w:val="Accentuation"/>
@@ -1379,6 +1904,7 @@
               </w:rPr>
               <w:t>parts</w:t>
             </w:r>
+            <w:proofErr w:type="gramEnd"/>
             <w:r>
               <w:rPr>
                 <w:rStyle w:val="Accentuation"/>
@@ -1454,6 +1980,7 @@
                 <w:lang w:val="en-GB"/>
               </w:rPr>
             </w:pPr>
+            <w:proofErr w:type="gramStart"/>
             <w:r>
               <w:rPr>
                 <w:lang w:val="en-GB"/>
@@ -1466,6 +1993,7 @@
               </w:rPr>
               <w:t>parts</w:t>
             </w:r>
+            <w:proofErr w:type="gramEnd"/>
             <w:r>
               <w:rPr>
                 <w:lang w:val="en-GB"/>
@@ -1536,6 +2064,7 @@
                 <w:lang w:val="en-GB"/>
               </w:rPr>
             </w:pPr>
+            <w:proofErr w:type="gramStart"/>
             <w:r>
               <w:rPr>
                 <w:lang w:val="en-GB"/>
@@ -1566,6 +2095,7 @@
               </w:rPr>
               <w:t>.xml</w:t>
             </w:r>
+            <w:proofErr w:type="gramEnd"/>
             <w:r>
               <w:rPr>
                 <w:lang w:val="en-GB"/>
@@ -1582,7 +2112,15 @@
       </w:r>
       <w:r>
         <w:lastRenderedPageBreak/>
-        <w:t>{% endfor %}</w:t>
+        <w:t xml:space="preserve">{% </w:t>
+      </w:r>
+      <w:proofErr w:type="spellStart"/>
+      <w:r>
+        <w:t>endfor</w:t>
+      </w:r>
+      <w:proofErr w:type="spellEnd"/>
+      <w:r>
+        <w:t xml:space="preserve"> %}</w:t>
       </w:r>
     </w:p>
     <w:sectPr>
@@ -1596,7 +2134,7 @@
 </file>
 
 <file path=word/numbering.xml><?xml version="1.0" encoding="utf-8"?>
-<w:numbering xmlns:wpc="http://schemas.microsoft.com/office/word/2010/wordprocessingCanvas" xmlns:cx="http://schemas.microsoft.com/office/drawing/2014/chartex" xmlns:cx1="http://schemas.microsoft.com/office/drawing/2015/9/8/chartex" xmlns:mc="http://schemas.openxmlformats.org/markup-compatibility/2006" xmlns:o="urn:schemas-microsoft-com:office:office" xmlns:r="http://schemas.openxmlformats.org/officeDocument/2006/relationships" xmlns:m="http://schemas.openxmlformats.org/officeDocument/2006/math" xmlns:v="urn:schemas-microsoft-com:vml" xmlns:wp14="http://schemas.microsoft.com/office/word/2010/wordprocessingDrawing" xmlns:wp="http://schemas.openxmlformats.org/drawingml/2006/wordprocessingDrawing" xmlns:w10="urn:schemas-microsoft-com:office:word" xmlns:w="http://schemas.openxmlformats.org/wordprocessingml/2006/main" xmlns:w14="http://schemas.microsoft.com/office/word/2010/wordml" xmlns:w15="http://schemas.microsoft.com/office/word/2012/wordml" xmlns:w16se="http://schemas.microsoft.com/office/word/2015/wordml/symex" xmlns:wpg="http://schemas.microsoft.com/office/word/2010/wordprocessingGroup" xmlns:wpi="http://schemas.microsoft.com/office/word/2010/wordprocessingInk" xmlns:wne="http://schemas.microsoft.com/office/word/2006/wordml" xmlns:wps="http://schemas.microsoft.com/office/word/2010/wordprocessingShape" mc:Ignorable="w14 w15 w16se wp14">
+<w:numbering xmlns:wpc="http://schemas.microsoft.com/office/word/2010/wordprocessingCanvas" xmlns:cx="http://schemas.microsoft.com/office/drawing/2014/chartex" xmlns:cx1="http://schemas.microsoft.com/office/drawing/2015/9/8/chartex" xmlns:cx2="http://schemas.microsoft.com/office/drawing/2015/10/21/chartex" xmlns:cx3="http://schemas.microsoft.com/office/drawing/2016/5/9/chartex" xmlns:cx4="http://schemas.microsoft.com/office/drawing/2016/5/10/chartex" xmlns:cx5="http://schemas.microsoft.com/office/drawing/2016/5/11/chartex" xmlns:cx6="http://schemas.microsoft.com/office/drawing/2016/5/12/chartex" xmlns:cx7="http://schemas.microsoft.com/office/drawing/2016/5/13/chartex" xmlns:cx8="http://schemas.microsoft.com/office/drawing/2016/5/14/chartex" xmlns:mc="http://schemas.openxmlformats.org/markup-compatibility/2006" xmlns:aink="http://schemas.microsoft.com/office/drawing/2016/ink" xmlns:am3d="http://schemas.microsoft.com/office/drawing/2017/model3d" xmlns:o="urn:schemas-microsoft-com:office:office" xmlns:r="http://schemas.openxmlformats.org/officeDocument/2006/relationships" xmlns:m="http://schemas.openxmlformats.org/officeDocument/2006/math" xmlns:v="urn:schemas-microsoft-com:vml" xmlns:wp14="http://schemas.microsoft.com/office/word/2010/wordprocessingDrawing" xmlns:wp="http://schemas.openxmlformats.org/drawingml/2006/wordprocessingDrawing" xmlns:w10="urn:schemas-microsoft-com:office:word" xmlns:w="http://schemas.openxmlformats.org/wordprocessingml/2006/main" xmlns:w14="http://schemas.microsoft.com/office/word/2010/wordml" xmlns:w15="http://schemas.microsoft.com/office/word/2012/wordml" xmlns:w16cex="http://schemas.microsoft.com/office/word/2018/wordml/cex" xmlns:w16cid="http://schemas.microsoft.com/office/word/2016/wordml/cid" xmlns:w16="http://schemas.microsoft.com/office/word/2018/wordml" xmlns:w16se="http://schemas.microsoft.com/office/word/2015/wordml/symex" xmlns:wpg="http://schemas.microsoft.com/office/word/2010/wordprocessingGroup" xmlns:wpi="http://schemas.microsoft.com/office/word/2010/wordprocessingInk" xmlns:wne="http://schemas.microsoft.com/office/word/2006/wordml" xmlns:wps="http://schemas.microsoft.com/office/word/2010/wordprocessingShape" mc:Ignorable="w14 w15 w16se w16cid w16 w16cex wp14">
   <w:abstractNum w:abstractNumId="0" w15:restartNumberingAfterBreak="0">
     <w:nsid w:val="20D84323"/>
     <w:multiLevelType w:val="multilevel"/>
@@ -2403,7 +2941,7 @@
   <w:abstractNum w:abstractNumId="11" w15:restartNumberingAfterBreak="0">
     <w:nsid w:val="7F8E350D"/>
     <w:multiLevelType w:val="multilevel"/>
-    <w:tmpl w:val="1EF02272"/>
+    <w:tmpl w:val="B87E51F2"/>
     <w:lvl w:ilvl="0">
       <w:start w:val="1"/>
       <w:numFmt w:val="decimal"/>
@@ -2538,7 +3076,7 @@
 </file>
 
 <file path=word/styles.xml><?xml version="1.0" encoding="utf-8"?>
-<w:styles xmlns:mc="http://schemas.openxmlformats.org/markup-compatibility/2006" xmlns:r="http://schemas.openxmlformats.org/officeDocument/2006/relationships" xmlns:w="http://schemas.openxmlformats.org/wordprocessingml/2006/main" xmlns:w14="http://schemas.microsoft.com/office/word/2010/wordml" xmlns:w15="http://schemas.microsoft.com/office/word/2012/wordml" xmlns:w16se="http://schemas.microsoft.com/office/word/2015/wordml/symex" mc:Ignorable="w14 w15 w16se">
+<w:styles xmlns:mc="http://schemas.openxmlformats.org/markup-compatibility/2006" xmlns:r="http://schemas.openxmlformats.org/officeDocument/2006/relationships" xmlns:w="http://schemas.openxmlformats.org/wordprocessingml/2006/main" xmlns:w14="http://schemas.microsoft.com/office/word/2010/wordml" xmlns:w15="http://schemas.microsoft.com/office/word/2012/wordml" xmlns:w16cex="http://schemas.microsoft.com/office/word/2018/wordml/cex" xmlns:w16cid="http://schemas.microsoft.com/office/word/2016/wordml/cid" xmlns:w16="http://schemas.microsoft.com/office/word/2018/wordml" xmlns:w16se="http://schemas.microsoft.com/office/word/2015/wordml/symex" mc:Ignorable="w14 w15 w16se w16cid w16 w16cex">
   <w:docDefaults>
     <w:rPrDefault>
       <w:rPr>
@@ -2554,7 +3092,7 @@
       </w:pPr>
     </w:pPrDefault>
   </w:docDefaults>
-  <w:latentStyles w:defLockedState="0" w:defUIPriority="99" w:defSemiHidden="0" w:defUnhideWhenUsed="0" w:defQFormat="0" w:count="371">
+  <w:latentStyles w:defLockedState="0" w:defUIPriority="99" w:defSemiHidden="0" w:defUnhideWhenUsed="0" w:defQFormat="0" w:count="376">
     <w:lsdException w:name="Normal" w:uiPriority="0" w:qFormat="1"/>
     <w:lsdException w:name="heading 1" w:uiPriority="9" w:qFormat="1"/>
     <w:lsdException w:name="heading 2" w:semiHidden="1" w:uiPriority="9" w:unhideWhenUsed="1" w:qFormat="1"/>
@@ -2926,6 +3464,11 @@
     <w:lsdException w:name="List Table 5 Dark Accent 6" w:uiPriority="50"/>
     <w:lsdException w:name="List Table 6 Colorful Accent 6" w:uiPriority="51"/>
     <w:lsdException w:name="List Table 7 Colorful Accent 6" w:uiPriority="52"/>
+    <w:lsdException w:name="Mention" w:semiHidden="1" w:unhideWhenUsed="1"/>
+    <w:lsdException w:name="Smart Hyperlink" w:semiHidden="1" w:unhideWhenUsed="1"/>
+    <w:lsdException w:name="Hashtag" w:semiHidden="1" w:unhideWhenUsed="1"/>
+    <w:lsdException w:name="Unresolved Mention" w:semiHidden="1" w:unhideWhenUsed="1"/>
+    <w:lsdException w:name="Smart Link" w:semiHidden="1" w:unhideWhenUsed="1"/>
   </w:latentStyles>
   <w:style w:type="paragraph" w:default="1" w:styleId="Normal">
     <w:name w:val="Normal"/>
@@ -2987,7 +3530,6 @@
     <w:next w:val="Normal"/>
     <w:link w:val="Titre3Car"/>
     <w:uiPriority w:val="9"/>
-    <w:semiHidden/>
     <w:unhideWhenUsed/>
     <w:qFormat/>
     <w:rsid w:val="00F6006C"/>
@@ -3470,7 +4012,6 @@
     <w:basedOn w:val="Policepardfaut"/>
     <w:link w:val="Titre3"/>
     <w:uiPriority w:val="9"/>
-    <w:semiHidden/>
     <w:rsid w:val="00F6006C"/>
     <w:rPr>
       <w:rFonts w:asciiTheme="majorHAnsi" w:eastAsiaTheme="majorEastAsia" w:hAnsiTheme="majorHAnsi" w:cstheme="majorBidi"/>
@@ -4116,6 +4657,24 @@
       <w:iCs/>
       <w:color w:val="404040" w:themeColor="text1" w:themeTint="BF"/>
     </w:rPr>
+  </w:style>
+  <w:style w:type="paragraph" w:customStyle="1" w:styleId="mddotheader1">
+    <w:name w:val="mddotheader1"/>
+    <w:basedOn w:val="Titre1"/>
+    <w:qFormat/>
+    <w:rsid w:val="000E4376"/>
+  </w:style>
+  <w:style w:type="paragraph" w:customStyle="1" w:styleId="mddotheader2">
+    <w:name w:val="mddotheader2"/>
+    <w:basedOn w:val="Titre2"/>
+    <w:qFormat/>
+    <w:rsid w:val="000E4376"/>
+  </w:style>
+  <w:style w:type="paragraph" w:customStyle="1" w:styleId="mddotheader3">
+    <w:name w:val="mddotheader3"/>
+    <w:basedOn w:val="Titre3"/>
+    <w:qFormat/>
+    <w:rsid w:val="000E4376"/>
   </w:style>
 </w:styles>
 </file>
@@ -4386,7 +4945,7 @@
 </file>
 
 <file path=customXml/itemProps1.xml><?xml version="1.0" encoding="utf-8"?>
-<ds:datastoreItem xmlns:ds="http://schemas.openxmlformats.org/officeDocument/2006/customXml" ds:itemID="{ABB27468-5CFF-4024-ADED-BD866B860197}">
+<ds:datastoreItem xmlns:ds="http://schemas.openxmlformats.org/officeDocument/2006/customXml" ds:itemID="{2210696C-1649-4B1F-AB29-F5692E4347BB}">
   <ds:schemaRefs>
     <ds:schemaRef ds:uri="http://schemas.openxmlformats.org/officeDocument/2006/bibliography"/>
   </ds:schemaRefs>

</xml_diff>